<commit_message>
Added in-progress design review notes from Team 7 for our project
</commit_message>
<xml_diff>
--- a/Documents/Design Review/Design Review from Group 7.docx
+++ b/Documents/Design Review/Design Review from Group 7.docx
@@ -170,19 +170,7 @@
         </w:numPr>
       </w:pPr>
       <w:r>
-        <w:t>Issue 1</w:t>
-      </w:r>
-    </w:p>
-    <w:p>
-      <w:pPr>
-        <w:pStyle w:val="ListParagraph"/>
-        <w:numPr>
-          <w:ilvl w:val="2"/>
-          <w:numId w:val="1"/>
-        </w:numPr>
-      </w:pPr>
-      <w:r>
-        <w:t>Issue 2</w:t>
+        <w:t>Add 10uF electrolytic bypass capacitor for power supply</w:t>
       </w:r>
     </w:p>
     <w:p>
@@ -196,31 +184,53 @@
       <w:r>
         <w:t>MAJOR</w:t>
       </w:r>
-      <w:bookmarkStart w:id="0" w:name="_GoBack"/>
-      <w:bookmarkEnd w:id="0"/>
-    </w:p>
-    <w:p>
-      <w:pPr>
-        <w:pStyle w:val="ListParagraph"/>
-        <w:numPr>
-          <w:ilvl w:val="2"/>
-          <w:numId w:val="1"/>
-        </w:numPr>
-      </w:pPr>
-      <w:r>
-        <w:t>Issue 1</w:t>
-      </w:r>
-    </w:p>
-    <w:p>
-      <w:pPr>
-        <w:pStyle w:val="ListParagraph"/>
-        <w:numPr>
-          <w:ilvl w:val="2"/>
-          <w:numId w:val="1"/>
-        </w:numPr>
-      </w:pPr>
-      <w:r>
-        <w:t>Issue 2</w:t>
+    </w:p>
+    <w:p>
+      <w:pPr>
+        <w:pStyle w:val="ListParagraph"/>
+        <w:numPr>
+          <w:ilvl w:val="2"/>
+          <w:numId w:val="1"/>
+        </w:numPr>
+      </w:pPr>
+      <w:r>
+        <w:t>Label crystal oscillator’s frequency (16MHz)</w:t>
+      </w:r>
+    </w:p>
+    <w:p>
+      <w:pPr>
+        <w:pStyle w:val="ListParagraph"/>
+        <w:numPr>
+          <w:ilvl w:val="2"/>
+          <w:numId w:val="1"/>
+        </w:numPr>
+      </w:pPr>
+      <w:r>
+        <w:t>Label regulators with voltage and max current output levels</w:t>
+      </w:r>
+    </w:p>
+    <w:p>
+      <w:pPr>
+        <w:pStyle w:val="ListParagraph"/>
+        <w:numPr>
+          <w:ilvl w:val="2"/>
+          <w:numId w:val="1"/>
+        </w:numPr>
+      </w:pPr>
+      <w:r>
+        <w:t>Check USB port: Will it read/write if the power output pin is floating?</w:t>
+      </w:r>
+    </w:p>
+    <w:p>
+      <w:pPr>
+        <w:pStyle w:val="ListParagraph"/>
+        <w:numPr>
+          <w:ilvl w:val="3"/>
+          <w:numId w:val="1"/>
+        </w:numPr>
+      </w:pPr>
+      <w:r>
+        <w:t>If power pin must be connected to something, limit its current draw to 100mA, which is the computer port standard max output current.</w:t>
       </w:r>
     </w:p>
     <w:p>
@@ -244,19 +254,43 @@
         </w:numPr>
       </w:pPr>
       <w:r>
-        <w:t>Issue 1</w:t>
-      </w:r>
-    </w:p>
-    <w:p>
-      <w:pPr>
-        <w:pStyle w:val="ListParagraph"/>
-        <w:numPr>
-          <w:ilvl w:val="2"/>
-          <w:numId w:val="1"/>
-        </w:numPr>
-      </w:pPr>
-      <w:r>
-        <w:t>Issue 2</w:t>
+        <w:t>Label pins of servo headers</w:t>
+      </w:r>
+    </w:p>
+    <w:p>
+      <w:pPr>
+        <w:pStyle w:val="ListParagraph"/>
+        <w:numPr>
+          <w:ilvl w:val="2"/>
+          <w:numId w:val="1"/>
+        </w:numPr>
+      </w:pPr>
+      <w:r>
+        <w:t>Rotate labels so they’re level</w:t>
+      </w:r>
+    </w:p>
+    <w:p>
+      <w:pPr>
+        <w:pStyle w:val="ListParagraph"/>
+        <w:numPr>
+          <w:ilvl w:val="2"/>
+          <w:numId w:val="1"/>
+        </w:numPr>
+      </w:pPr>
+      <w:r>
+        <w:t>Reduce clutter</w:t>
+      </w:r>
+    </w:p>
+    <w:p>
+      <w:pPr>
+        <w:pStyle w:val="ListParagraph"/>
+        <w:numPr>
+          <w:ilvl w:val="2"/>
+          <w:numId w:val="1"/>
+        </w:numPr>
+      </w:pPr>
+      <w:r>
+        <w:t>Possibly move button pad headers to the right side, since that’s the input to the system</w:t>
       </w:r>
     </w:p>
     <w:p>
@@ -371,19 +405,66 @@
         </w:numPr>
       </w:pPr>
       <w:r>
-        <w:t>Issue 1</w:t>
-      </w:r>
-    </w:p>
-    <w:p>
-      <w:pPr>
-        <w:pStyle w:val="ListParagraph"/>
-        <w:numPr>
-          <w:ilvl w:val="2"/>
-          <w:numId w:val="1"/>
-        </w:numPr>
-      </w:pPr>
-      <w:r>
-        <w:t>Issue 2</w:t>
+        <w:lastRenderedPageBreak/>
+        <w:t>Watch out for sharp corners: try to limit angles to 45° at most. Don’t want the etching process to sever the trace on the corner.</w:t>
+      </w:r>
+    </w:p>
+    <w:p>
+      <w:pPr>
+        <w:pStyle w:val="ListParagraph"/>
+        <w:numPr>
+          <w:ilvl w:val="2"/>
+          <w:numId w:val="1"/>
+        </w:numPr>
+      </w:pPr>
+      <w:r>
+        <w:t>Don’t use minimum trace width</w:t>
+      </w:r>
+    </w:p>
+    <w:p>
+      <w:pPr>
+        <w:pStyle w:val="ListParagraph"/>
+        <w:numPr>
+          <w:ilvl w:val="2"/>
+          <w:numId w:val="1"/>
+        </w:numPr>
+      </w:pPr>
+      <w:r>
+        <w:t>Use large trace widths for high power traces</w:t>
+      </w:r>
+    </w:p>
+    <w:p>
+      <w:pPr>
+        <w:pStyle w:val="ListParagraph"/>
+        <w:numPr>
+          <w:ilvl w:val="2"/>
+          <w:numId w:val="1"/>
+        </w:numPr>
+      </w:pPr>
+      <w:r>
+        <w:t>Minimize length of PWM (or signal) traces, maximize width.</w:t>
+      </w:r>
+      <w:bookmarkStart w:id="0" w:name="_GoBack"/>
+      <w:bookmarkEnd w:id="0"/>
+    </w:p>
+    <w:p>
+      <w:pPr>
+        <w:pStyle w:val="ListParagraph"/>
+        <w:numPr>
+          <w:ilvl w:val="2"/>
+          <w:numId w:val="1"/>
+        </w:numPr>
+      </w:pPr>
+      <w:r>
+        <w:t xml:space="preserve">Orient components vertically on the </w:t>
+      </w:r>
+      <w:proofErr w:type="spellStart"/>
+      <w:r>
+        <w:t>pcb</w:t>
+      </w:r>
+      <w:proofErr w:type="spellEnd"/>
+      <w:r>
+        <w:t xml:space="preserve"> to minimize temperature gradient side effects</w:t>
       </w:r>
     </w:p>
     <w:p>
@@ -487,7 +568,7 @@
         <w:rFonts w:ascii="Wingdings" w:hAnsi="Wingdings" w:hint="default"/>
       </w:rPr>
     </w:lvl>
-    <w:lvl w:ilvl="3" w:tplc="04090001" w:tentative="1">
+    <w:lvl w:ilvl="3" w:tplc="04090001">
       <w:start w:val="1"/>
       <w:numFmt w:val="bullet"/>
       <w:lvlText w:val=""/>

</xml_diff>

<commit_message>
Restarted the PCB layout process, and created new schematic and layout files to use. The new file names removed the _RE at the end, they're titled ECE411_Project1
</commit_message>
<xml_diff>
--- a/Documents/Design Review/Design Review from Group 7.docx
+++ b/Documents/Design Review/Design Review from Group 7.docx
@@ -177,6 +177,20 @@
       <w:pPr>
         <w:pStyle w:val="ListParagraph"/>
         <w:numPr>
+          <w:ilvl w:val="2"/>
+          <w:numId w:val="1"/>
+        </w:numPr>
+      </w:pPr>
+      <w:r>
+        <w:t>Enable internal pull-up resistors on digital pins</w:t>
+      </w:r>
+      <w:bookmarkStart w:id="0" w:name="_GoBack"/>
+      <w:bookmarkEnd w:id="0"/>
+    </w:p>
+    <w:p>
+      <w:pPr>
+        <w:pStyle w:val="ListParagraph"/>
+        <w:numPr>
           <w:ilvl w:val="1"/>
           <w:numId w:val="1"/>
         </w:numPr>
@@ -333,19 +347,7 @@
         </w:numPr>
       </w:pPr>
       <w:r>
-        <w:t>Issue 1</w:t>
-      </w:r>
-    </w:p>
-    <w:p>
-      <w:pPr>
-        <w:pStyle w:val="ListParagraph"/>
-        <w:numPr>
-          <w:ilvl w:val="2"/>
-          <w:numId w:val="1"/>
-        </w:numPr>
-      </w:pPr>
-      <w:r>
-        <w:t>Issue 2</w:t>
+        <w:t>Add ground plane</w:t>
       </w:r>
     </w:p>
     <w:p>
@@ -369,19 +371,35 @@
         </w:numPr>
       </w:pPr>
       <w:r>
-        <w:t>Issue 1</w:t>
-      </w:r>
-    </w:p>
-    <w:p>
-      <w:pPr>
-        <w:pStyle w:val="ListParagraph"/>
-        <w:numPr>
-          <w:ilvl w:val="2"/>
-          <w:numId w:val="1"/>
-        </w:numPr>
-      </w:pPr>
-      <w:r>
-        <w:t>Issue 2</w:t>
+        <w:t xml:space="preserve">Change micro </w:t>
+      </w:r>
+      <w:proofErr w:type="spellStart"/>
+      <w:r>
+        <w:t>usb</w:t>
+      </w:r>
+      <w:proofErr w:type="spellEnd"/>
+      <w:r>
+        <w:t xml:space="preserve"> port to thru-hole??</w:t>
+      </w:r>
+    </w:p>
+    <w:p>
+      <w:pPr>
+        <w:pStyle w:val="ListParagraph"/>
+        <w:numPr>
+          <w:ilvl w:val="2"/>
+          <w:numId w:val="1"/>
+        </w:numPr>
+      </w:pPr>
+      <w:r>
+        <w:t>Place team number on silkscreen (</w:t>
+      </w:r>
+      <w:proofErr w:type="spellStart"/>
+      <w:r>
+        <w:t>tplace</w:t>
+      </w:r>
+      <w:proofErr w:type="spellEnd"/>
+      <w:r>
+        <w:t>) layer!</w:t>
       </w:r>
     </w:p>
     <w:p>
@@ -444,8 +462,6 @@
       <w:r>
         <w:t>Minimize length of PWM (or signal) traces, maximize width.</w:t>
       </w:r>
-      <w:bookmarkStart w:id="0" w:name="_GoBack"/>
-      <w:bookmarkEnd w:id="0"/>
     </w:p>
     <w:p>
       <w:pPr>

</xml_diff>

<commit_message>
in-progress updates: Connected Vbuses in schematic, organized the new layout design
</commit_message>
<xml_diff>
--- a/Documents/Design Review/Design Review from Group 7.docx
+++ b/Documents/Design Review/Design Review from Group 7.docx
@@ -184,353 +184,559 @@
       <w:r>
         <w:t>Enable internal pull-up resistors on digital pins</w:t>
       </w:r>
+    </w:p>
+    <w:p>
+      <w:pPr>
+        <w:pStyle w:val="ListParagraph"/>
+        <w:numPr>
+          <w:ilvl w:val="1"/>
+          <w:numId w:val="1"/>
+        </w:numPr>
+      </w:pPr>
+      <w:r>
+        <w:t>MAJOR</w:t>
+      </w:r>
+    </w:p>
+    <w:p>
+      <w:pPr>
+        <w:pStyle w:val="ListParagraph"/>
+        <w:numPr>
+          <w:ilvl w:val="2"/>
+          <w:numId w:val="1"/>
+        </w:numPr>
+      </w:pPr>
+      <w:r>
+        <w:t>Label crystal oscillator’s frequency (16MHz)</w:t>
+      </w:r>
+    </w:p>
+    <w:p>
+      <w:pPr>
+        <w:pStyle w:val="ListParagraph"/>
+        <w:numPr>
+          <w:ilvl w:val="2"/>
+          <w:numId w:val="1"/>
+        </w:numPr>
+      </w:pPr>
+      <w:r>
+        <w:t>Label regulators with voltage and max current output levels</w:t>
+      </w:r>
+    </w:p>
+    <w:p>
+      <w:pPr>
+        <w:pStyle w:val="ListParagraph"/>
+        <w:numPr>
+          <w:ilvl w:val="2"/>
+          <w:numId w:val="1"/>
+        </w:numPr>
+      </w:pPr>
+      <w:r>
+        <w:t>Check USB port: Will it read/write if the power output pin is floating?</w:t>
+      </w:r>
+    </w:p>
+    <w:p>
+      <w:pPr>
+        <w:pStyle w:val="ListParagraph"/>
+        <w:numPr>
+          <w:ilvl w:val="3"/>
+          <w:numId w:val="1"/>
+        </w:numPr>
+      </w:pPr>
+      <w:r>
+        <w:t>If power pin must be connected to something, limit its current draw to 100mA, which is the computer port standard max output current.</w:t>
+      </w:r>
+    </w:p>
+    <w:p>
+      <w:pPr>
+        <w:pStyle w:val="ListParagraph"/>
+        <w:numPr>
+          <w:ilvl w:val="1"/>
+          <w:numId w:val="1"/>
+        </w:numPr>
+      </w:pPr>
+      <w:r>
+        <w:t>MINOR</w:t>
+      </w:r>
+    </w:p>
+    <w:p>
+      <w:pPr>
+        <w:pStyle w:val="ListParagraph"/>
+        <w:numPr>
+          <w:ilvl w:val="2"/>
+          <w:numId w:val="1"/>
+        </w:numPr>
+      </w:pPr>
+      <w:r>
+        <w:t>Label pins of servo headers</w:t>
+      </w:r>
+    </w:p>
+    <w:p>
+      <w:pPr>
+        <w:pStyle w:val="ListParagraph"/>
+        <w:numPr>
+          <w:ilvl w:val="2"/>
+          <w:numId w:val="1"/>
+        </w:numPr>
+      </w:pPr>
+      <w:r>
+        <w:t>Rotate labels so they’re level</w:t>
+      </w:r>
+    </w:p>
+    <w:p>
+      <w:pPr>
+        <w:pStyle w:val="ListParagraph"/>
+        <w:numPr>
+          <w:ilvl w:val="2"/>
+          <w:numId w:val="1"/>
+        </w:numPr>
+      </w:pPr>
+      <w:r>
+        <w:t>Reduce clutter</w:t>
+      </w:r>
+    </w:p>
+    <w:p>
+      <w:pPr>
+        <w:pStyle w:val="ListParagraph"/>
+        <w:numPr>
+          <w:ilvl w:val="2"/>
+          <w:numId w:val="1"/>
+        </w:numPr>
+      </w:pPr>
+      <w:r>
+        <w:t>Possibly move button pad headers to the right side, since that’s the input to the system</w:t>
+      </w:r>
+    </w:p>
+    <w:p>
+      <w:pPr>
+        <w:pStyle w:val="ListParagraph"/>
+        <w:numPr>
+          <w:ilvl w:val="0"/>
+          <w:numId w:val="1"/>
+        </w:numPr>
+        <w:ind w:left="360"/>
+        <w:rPr>
+          <w:b/>
+        </w:rPr>
+      </w:pPr>
+      <w:r>
+        <w:rPr>
+          <w:b/>
+        </w:rPr>
+        <w:t>LAYOUT</w:t>
+      </w:r>
+    </w:p>
+    <w:p>
+      <w:pPr>
+        <w:pStyle w:val="ListParagraph"/>
+        <w:numPr>
+          <w:ilvl w:val="1"/>
+          <w:numId w:val="1"/>
+        </w:numPr>
+      </w:pPr>
+      <w:r>
+        <w:t>CRITICAL</w:t>
+      </w:r>
+    </w:p>
+    <w:p>
+      <w:pPr>
+        <w:pStyle w:val="ListParagraph"/>
+        <w:numPr>
+          <w:ilvl w:val="2"/>
+          <w:numId w:val="1"/>
+        </w:numPr>
+      </w:pPr>
+      <w:r>
+        <w:t>Add ground plane</w:t>
+      </w:r>
+    </w:p>
+    <w:p>
+      <w:pPr>
+        <w:pStyle w:val="ListParagraph"/>
+        <w:numPr>
+          <w:ilvl w:val="1"/>
+          <w:numId w:val="1"/>
+        </w:numPr>
+      </w:pPr>
+      <w:r>
+        <w:t>MAJOR</w:t>
+      </w:r>
+    </w:p>
+    <w:p>
+      <w:pPr>
+        <w:pStyle w:val="ListParagraph"/>
+        <w:numPr>
+          <w:ilvl w:val="2"/>
+          <w:numId w:val="1"/>
+        </w:numPr>
+      </w:pPr>
+      <w:r>
+        <w:t xml:space="preserve">Change micro </w:t>
+      </w:r>
+      <w:proofErr w:type="spellStart"/>
+      <w:r>
+        <w:t>usb</w:t>
+      </w:r>
+      <w:proofErr w:type="spellEnd"/>
+      <w:r>
+        <w:t xml:space="preserve"> port to thru-hole??</w:t>
+      </w:r>
+    </w:p>
+    <w:p>
+      <w:pPr>
+        <w:pStyle w:val="ListParagraph"/>
+        <w:numPr>
+          <w:ilvl w:val="2"/>
+          <w:numId w:val="1"/>
+        </w:numPr>
+      </w:pPr>
+      <w:r>
+        <w:t>Place team number on silkscreen (</w:t>
+      </w:r>
+      <w:proofErr w:type="spellStart"/>
+      <w:r>
+        <w:t>tplace</w:t>
+      </w:r>
+      <w:proofErr w:type="spellEnd"/>
+      <w:r>
+        <w:t>) layer!</w:t>
+      </w:r>
+    </w:p>
+    <w:p>
+      <w:pPr>
+        <w:pStyle w:val="ListParagraph"/>
+        <w:numPr>
+          <w:ilvl w:val="1"/>
+          <w:numId w:val="1"/>
+        </w:numPr>
+      </w:pPr>
+      <w:r>
+        <w:t>MINOR</w:t>
+      </w:r>
+    </w:p>
+    <w:p>
+      <w:pPr>
+        <w:pStyle w:val="ListParagraph"/>
+        <w:numPr>
+          <w:ilvl w:val="2"/>
+          <w:numId w:val="1"/>
+        </w:numPr>
+      </w:pPr>
+      <w:r>
+        <w:lastRenderedPageBreak/>
+        <w:t>Watch out for sharp corners: try to limit angles to 45° at most. Don’t want the etching process to sever the trace on the corner.</w:t>
+      </w:r>
+    </w:p>
+    <w:p>
+      <w:pPr>
+        <w:pStyle w:val="ListParagraph"/>
+        <w:numPr>
+          <w:ilvl w:val="2"/>
+          <w:numId w:val="1"/>
+        </w:numPr>
+      </w:pPr>
+      <w:r>
+        <w:t>Don’t use minimum trace width</w:t>
+      </w:r>
+    </w:p>
+    <w:p>
+      <w:pPr>
+        <w:pStyle w:val="ListParagraph"/>
+        <w:numPr>
+          <w:ilvl w:val="2"/>
+          <w:numId w:val="1"/>
+        </w:numPr>
+      </w:pPr>
+      <w:r>
+        <w:t>Use large trace widths for high power traces</w:t>
+      </w:r>
+    </w:p>
+    <w:p>
+      <w:pPr>
+        <w:pStyle w:val="ListParagraph"/>
+        <w:numPr>
+          <w:ilvl w:val="2"/>
+          <w:numId w:val="1"/>
+        </w:numPr>
+      </w:pPr>
+      <w:r>
+        <w:t>Minimize length of PWM (or signal) traces, maximize width.</w:t>
+      </w:r>
+    </w:p>
+    <w:p>
+      <w:pPr>
+        <w:pStyle w:val="ListParagraph"/>
+        <w:numPr>
+          <w:ilvl w:val="2"/>
+          <w:numId w:val="1"/>
+        </w:numPr>
+      </w:pPr>
+      <w:r>
+        <w:t xml:space="preserve">Orient components vertically on the </w:t>
+      </w:r>
+      <w:proofErr w:type="spellStart"/>
+      <w:r>
+        <w:t>pcb</w:t>
+      </w:r>
+      <w:proofErr w:type="spellEnd"/>
+      <w:r>
+        <w:t xml:space="preserve"> to minimize temperature gradient side effects</w:t>
+      </w:r>
+    </w:p>
+    <w:p>
+      <w:pPr>
+        <w:pStyle w:val="ListParagraph"/>
+        <w:numPr>
+          <w:ilvl w:val="0"/>
+          <w:numId w:val="1"/>
+        </w:numPr>
+        <w:ind w:left="360"/>
+        <w:rPr>
+          <w:b/>
+        </w:rPr>
+      </w:pPr>
+      <w:r>
+        <w:rPr>
+          <w:b/>
+        </w:rPr>
+        <w:t>Bill of Materials (BOM)</w:t>
+      </w:r>
+    </w:p>
+    <w:p>
+      <w:pPr>
+        <w:pStyle w:val="ListParagraph"/>
+        <w:numPr>
+          <w:ilvl w:val="1"/>
+          <w:numId w:val="1"/>
+        </w:numPr>
+        <w:rPr>
+          <w:b/>
+        </w:rPr>
+      </w:pPr>
+      <w:r>
+        <w:t>Issue 1</w:t>
+      </w:r>
+    </w:p>
+    <w:p>
+      <w:pPr>
+        <w:pStyle w:val="ListParagraph"/>
+        <w:numPr>
+          <w:ilvl w:val="1"/>
+          <w:numId w:val="1"/>
+        </w:numPr>
+        <w:rPr>
+          <w:b/>
+        </w:rPr>
+      </w:pPr>
+      <w:r>
+        <w:t>Issue 2</w:t>
+      </w:r>
+    </w:p>
+    <w:p>
+      <w:pPr>
+        <w:rPr>
+          <w:b/>
+        </w:rPr>
+      </w:pPr>
+    </w:p>
+    <w:p>
+      <w:pPr>
+        <w:rPr>
+          <w:b/>
+        </w:rPr>
+      </w:pPr>
+      <w:r>
+        <w:rPr>
+          <w:b/>
+        </w:rPr>
+        <w:t>Questions for Andrew:</w:t>
+      </w:r>
+    </w:p>
+    <w:p>
+      <w:pPr>
+        <w:pStyle w:val="ListParagraph"/>
+        <w:numPr>
+          <w:ilvl w:val="0"/>
+          <w:numId w:val="3"/>
+        </w:numPr>
+        <w:rPr>
+          <w:b/>
+        </w:rPr>
+      </w:pPr>
+      <w:r>
+        <w:rPr>
+          <w:b/>
+        </w:rPr>
+        <w:t>USB Power pin</w:t>
+      </w:r>
+    </w:p>
+    <w:p>
+      <w:pPr>
+        <w:pStyle w:val="ListParagraph"/>
+        <w:numPr>
+          <w:ilvl w:val="1"/>
+          <w:numId w:val="3"/>
+        </w:numPr>
+        <w:rPr>
+          <w:b/>
+        </w:rPr>
+      </w:pPr>
+      <w:r>
+        <w:rPr>
+          <w:b/>
+        </w:rPr>
+        <w:t>Will it cause problems if it’s not connected?</w:t>
+      </w:r>
+    </w:p>
+    <w:p>
+      <w:pPr>
+        <w:pStyle w:val="ListParagraph"/>
+        <w:numPr>
+          <w:ilvl w:val="1"/>
+          <w:numId w:val="3"/>
+        </w:numPr>
+        <w:rPr>
+          <w:b/>
+        </w:rPr>
+      </w:pPr>
+      <w:r>
+        <w:rPr>
+          <w:b/>
+        </w:rPr>
+        <w:t>Can we get away with not using it? Just using power from the DC barrel jack</w:t>
+      </w:r>
+    </w:p>
+    <w:p>
+      <w:pPr>
+        <w:pStyle w:val="ListParagraph"/>
+        <w:numPr>
+          <w:ilvl w:val="0"/>
+          <w:numId w:val="3"/>
+        </w:numPr>
+        <w:rPr>
+          <w:b/>
+        </w:rPr>
+      </w:pPr>
+      <w:r>
+        <w:rPr>
+          <w:b/>
+        </w:rPr>
+        <w:t>Enabling internal pull-up resistors on digital pins</w:t>
+      </w:r>
+    </w:p>
+    <w:p>
+      <w:pPr>
+        <w:rPr>
+          <w:b/>
+        </w:rPr>
+      </w:pPr>
+    </w:p>
+    <w:p>
+      <w:pPr>
+        <w:rPr>
+          <w:b/>
+        </w:rPr>
+      </w:pPr>
+      <w:r>
+        <w:rPr>
+          <w:b/>
+        </w:rPr>
+        <w:t>Advice from Andrew</w:t>
+      </w:r>
+    </w:p>
+    <w:p>
+      <w:pPr>
+        <w:pStyle w:val="ListParagraph"/>
+        <w:numPr>
+          <w:ilvl w:val="0"/>
+          <w:numId w:val="3"/>
+        </w:numPr>
+        <w:rPr>
+          <w:b/>
+        </w:rPr>
+      </w:pPr>
+      <w:r>
+        <w:rPr>
+          <w:b/>
+        </w:rPr>
+        <w:t>Get something you don’t have to wire up for ISP programming – get a cord designed for the 2x3 pin header</w:t>
+      </w:r>
+    </w:p>
+    <w:p>
+      <w:pPr>
+        <w:pStyle w:val="ListParagraph"/>
+        <w:numPr>
+          <w:ilvl w:val="0"/>
+          <w:numId w:val="3"/>
+        </w:numPr>
+        <w:ind w:left="1080"/>
+        <w:rPr>
+          <w:b/>
+        </w:rPr>
+      </w:pPr>
+      <w:r>
+        <w:rPr>
+          <w:b/>
+        </w:rPr>
+        <w:t>For I2C, 4.7k for pull up resistor is standard.</w:t>
+      </w:r>
+    </w:p>
+    <w:p>
+      <w:pPr>
+        <w:pStyle w:val="ListParagraph"/>
+        <w:numPr>
+          <w:ilvl w:val="0"/>
+          <w:numId w:val="3"/>
+        </w:numPr>
+        <w:rPr>
+          <w:b/>
+        </w:rPr>
+      </w:pPr>
+      <w:r>
+        <w:rPr>
+          <w:b/>
+        </w:rPr>
+        <w:t>Want GND plane on both sides</w:t>
+      </w:r>
+    </w:p>
+    <w:p>
+      <w:pPr>
+        <w:pStyle w:val="ListParagraph"/>
+        <w:numPr>
+          <w:ilvl w:val="0"/>
+          <w:numId w:val="3"/>
+        </w:numPr>
+        <w:rPr>
+          <w:b/>
+        </w:rPr>
+      </w:pPr>
+      <w:r>
+        <w:rPr>
+          <w:b/>
+        </w:rPr>
+        <w:t xml:space="preserve">Stitching </w:t>
+      </w:r>
+      <w:proofErr w:type="spellStart"/>
+      <w:r>
+        <w:rPr>
+          <w:b/>
+        </w:rPr>
+        <w:t>vias</w:t>
+      </w:r>
+      <w:proofErr w:type="spellEnd"/>
+      <w:r>
+        <w:rPr>
+          <w:b/>
+        </w:rPr>
+        <w:t xml:space="preserve"> – add via, name it GND, then copy and paste around.</w:t>
+      </w:r>
       <w:bookmarkStart w:id="0" w:name="_GoBack"/>
       <w:bookmarkEnd w:id="0"/>
     </w:p>
     <w:p>
       <w:pPr>
-        <w:pStyle w:val="ListParagraph"/>
-        <w:numPr>
-          <w:ilvl w:val="1"/>
-          <w:numId w:val="1"/>
-        </w:numPr>
-      </w:pPr>
-      <w:r>
-        <w:t>MAJOR</w:t>
-      </w:r>
-    </w:p>
-    <w:p>
-      <w:pPr>
-        <w:pStyle w:val="ListParagraph"/>
-        <w:numPr>
-          <w:ilvl w:val="2"/>
-          <w:numId w:val="1"/>
-        </w:numPr>
-      </w:pPr>
-      <w:r>
-        <w:t>Label crystal oscillator’s frequency (16MHz)</w:t>
-      </w:r>
-    </w:p>
-    <w:p>
-      <w:pPr>
-        <w:pStyle w:val="ListParagraph"/>
-        <w:numPr>
-          <w:ilvl w:val="2"/>
-          <w:numId w:val="1"/>
-        </w:numPr>
-      </w:pPr>
-      <w:r>
-        <w:t>Label regulators with voltage and max current output levels</w:t>
-      </w:r>
-    </w:p>
-    <w:p>
-      <w:pPr>
-        <w:pStyle w:val="ListParagraph"/>
-        <w:numPr>
-          <w:ilvl w:val="2"/>
-          <w:numId w:val="1"/>
-        </w:numPr>
-      </w:pPr>
-      <w:r>
-        <w:t>Check USB port: Will it read/write if the power output pin is floating?</w:t>
-      </w:r>
-    </w:p>
-    <w:p>
-      <w:pPr>
-        <w:pStyle w:val="ListParagraph"/>
-        <w:numPr>
-          <w:ilvl w:val="3"/>
-          <w:numId w:val="1"/>
-        </w:numPr>
-      </w:pPr>
-      <w:r>
-        <w:t>If power pin must be connected to something, limit its current draw to 100mA, which is the computer port standard max output current.</w:t>
-      </w:r>
-    </w:p>
-    <w:p>
-      <w:pPr>
-        <w:pStyle w:val="ListParagraph"/>
-        <w:numPr>
-          <w:ilvl w:val="1"/>
-          <w:numId w:val="1"/>
-        </w:numPr>
-      </w:pPr>
-      <w:r>
-        <w:t>MINOR</w:t>
-      </w:r>
-    </w:p>
-    <w:p>
-      <w:pPr>
-        <w:pStyle w:val="ListParagraph"/>
-        <w:numPr>
-          <w:ilvl w:val="2"/>
-          <w:numId w:val="1"/>
-        </w:numPr>
-      </w:pPr>
-      <w:r>
-        <w:t>Label pins of servo headers</w:t>
-      </w:r>
-    </w:p>
-    <w:p>
-      <w:pPr>
-        <w:pStyle w:val="ListParagraph"/>
-        <w:numPr>
-          <w:ilvl w:val="2"/>
-          <w:numId w:val="1"/>
-        </w:numPr>
-      </w:pPr>
-      <w:r>
-        <w:t>Rotate labels so they’re level</w:t>
-      </w:r>
-    </w:p>
-    <w:p>
-      <w:pPr>
-        <w:pStyle w:val="ListParagraph"/>
-        <w:numPr>
-          <w:ilvl w:val="2"/>
-          <w:numId w:val="1"/>
-        </w:numPr>
-      </w:pPr>
-      <w:r>
-        <w:t>Reduce clutter</w:t>
-      </w:r>
-    </w:p>
-    <w:p>
-      <w:pPr>
-        <w:pStyle w:val="ListParagraph"/>
-        <w:numPr>
-          <w:ilvl w:val="2"/>
-          <w:numId w:val="1"/>
-        </w:numPr>
-      </w:pPr>
-      <w:r>
-        <w:t>Possibly move button pad headers to the right side, since that’s the input to the system</w:t>
-      </w:r>
-    </w:p>
-    <w:p>
-      <w:pPr>
-        <w:pStyle w:val="ListParagraph"/>
-        <w:numPr>
-          <w:ilvl w:val="0"/>
-          <w:numId w:val="1"/>
-        </w:numPr>
-        <w:ind w:left="360"/>
-        <w:rPr>
-          <w:b/>
-        </w:rPr>
-      </w:pPr>
-      <w:r>
-        <w:rPr>
-          <w:b/>
-        </w:rPr>
-        <w:t>LAYOUT</w:t>
-      </w:r>
-    </w:p>
-    <w:p>
-      <w:pPr>
-        <w:pStyle w:val="ListParagraph"/>
-        <w:numPr>
-          <w:ilvl w:val="1"/>
-          <w:numId w:val="1"/>
-        </w:numPr>
-      </w:pPr>
-      <w:r>
-        <w:t>CRITICAL</w:t>
-      </w:r>
-    </w:p>
-    <w:p>
-      <w:pPr>
-        <w:pStyle w:val="ListParagraph"/>
-        <w:numPr>
-          <w:ilvl w:val="2"/>
-          <w:numId w:val="1"/>
-        </w:numPr>
-      </w:pPr>
-      <w:r>
-        <w:t>Add ground plane</w:t>
-      </w:r>
-    </w:p>
-    <w:p>
-      <w:pPr>
-        <w:pStyle w:val="ListParagraph"/>
-        <w:numPr>
-          <w:ilvl w:val="1"/>
-          <w:numId w:val="1"/>
-        </w:numPr>
-      </w:pPr>
-      <w:r>
-        <w:t>MAJOR</w:t>
-      </w:r>
-    </w:p>
-    <w:p>
-      <w:pPr>
-        <w:pStyle w:val="ListParagraph"/>
-        <w:numPr>
-          <w:ilvl w:val="2"/>
-          <w:numId w:val="1"/>
-        </w:numPr>
-      </w:pPr>
-      <w:r>
-        <w:t xml:space="preserve">Change micro </w:t>
-      </w:r>
-      <w:proofErr w:type="spellStart"/>
-      <w:r>
-        <w:t>usb</w:t>
-      </w:r>
-      <w:proofErr w:type="spellEnd"/>
-      <w:r>
-        <w:t xml:space="preserve"> port to thru-hole??</w:t>
-      </w:r>
-    </w:p>
-    <w:p>
-      <w:pPr>
-        <w:pStyle w:val="ListParagraph"/>
-        <w:numPr>
-          <w:ilvl w:val="2"/>
-          <w:numId w:val="1"/>
-        </w:numPr>
-      </w:pPr>
-      <w:r>
-        <w:t>Place team number on silkscreen (</w:t>
-      </w:r>
-      <w:proofErr w:type="spellStart"/>
-      <w:r>
-        <w:t>tplace</w:t>
-      </w:r>
-      <w:proofErr w:type="spellEnd"/>
-      <w:r>
-        <w:t>) layer!</w:t>
-      </w:r>
-    </w:p>
-    <w:p>
-      <w:pPr>
-        <w:pStyle w:val="ListParagraph"/>
-        <w:numPr>
-          <w:ilvl w:val="1"/>
-          <w:numId w:val="1"/>
-        </w:numPr>
-      </w:pPr>
-      <w:r>
-        <w:t>MINOR</w:t>
-      </w:r>
-    </w:p>
-    <w:p>
-      <w:pPr>
-        <w:pStyle w:val="ListParagraph"/>
-        <w:numPr>
-          <w:ilvl w:val="2"/>
-          <w:numId w:val="1"/>
-        </w:numPr>
-      </w:pPr>
-      <w:r>
-        <w:lastRenderedPageBreak/>
-        <w:t>Watch out for sharp corners: try to limit angles to 45° at most. Don’t want the etching process to sever the trace on the corner.</w:t>
-      </w:r>
-    </w:p>
-    <w:p>
-      <w:pPr>
-        <w:pStyle w:val="ListParagraph"/>
-        <w:numPr>
-          <w:ilvl w:val="2"/>
-          <w:numId w:val="1"/>
-        </w:numPr>
-      </w:pPr>
-      <w:r>
-        <w:t>Don’t use minimum trace width</w:t>
-      </w:r>
-    </w:p>
-    <w:p>
-      <w:pPr>
-        <w:pStyle w:val="ListParagraph"/>
-        <w:numPr>
-          <w:ilvl w:val="2"/>
-          <w:numId w:val="1"/>
-        </w:numPr>
-      </w:pPr>
-      <w:r>
-        <w:t>Use large trace widths for high power traces</w:t>
-      </w:r>
-    </w:p>
-    <w:p>
-      <w:pPr>
-        <w:pStyle w:val="ListParagraph"/>
-        <w:numPr>
-          <w:ilvl w:val="2"/>
-          <w:numId w:val="1"/>
-        </w:numPr>
-      </w:pPr>
-      <w:r>
-        <w:t>Minimize length of PWM (or signal) traces, maximize width.</w:t>
-      </w:r>
-    </w:p>
-    <w:p>
-      <w:pPr>
-        <w:pStyle w:val="ListParagraph"/>
-        <w:numPr>
-          <w:ilvl w:val="2"/>
-          <w:numId w:val="1"/>
-        </w:numPr>
-      </w:pPr>
-      <w:r>
-        <w:t xml:space="preserve">Orient components vertically on the </w:t>
-      </w:r>
-      <w:proofErr w:type="spellStart"/>
-      <w:r>
-        <w:t>pcb</w:t>
-      </w:r>
-      <w:proofErr w:type="spellEnd"/>
-      <w:r>
-        <w:t xml:space="preserve"> to minimize temperature gradient side effects</w:t>
-      </w:r>
-    </w:p>
-    <w:p>
-      <w:pPr>
-        <w:pStyle w:val="ListParagraph"/>
-        <w:numPr>
-          <w:ilvl w:val="0"/>
-          <w:numId w:val="1"/>
-        </w:numPr>
-        <w:ind w:left="360"/>
-        <w:rPr>
-          <w:b/>
-        </w:rPr>
-      </w:pPr>
-      <w:r>
-        <w:rPr>
-          <w:b/>
-        </w:rPr>
-        <w:t>Bill of Materials (BOM)</w:t>
-      </w:r>
-    </w:p>
-    <w:p>
-      <w:pPr>
-        <w:pStyle w:val="ListParagraph"/>
-        <w:numPr>
-          <w:ilvl w:val="1"/>
-          <w:numId w:val="1"/>
-        </w:numPr>
-        <w:rPr>
-          <w:b/>
-        </w:rPr>
-      </w:pPr>
-      <w:r>
-        <w:t>Issue 1</w:t>
-      </w:r>
-    </w:p>
-    <w:p>
-      <w:pPr>
-        <w:pStyle w:val="ListParagraph"/>
-        <w:numPr>
-          <w:ilvl w:val="1"/>
-          <w:numId w:val="1"/>
-        </w:numPr>
-        <w:rPr>
-          <w:b/>
-        </w:rPr>
-      </w:pPr>
-      <w:r>
-        <w:t>Issue 2</w:t>
-      </w:r>
+        <w:rPr>
+          <w:b/>
+        </w:rPr>
+      </w:pPr>
     </w:p>
     <w:sectPr>
       <w:pgSz w:w="12240" w:h="15840"/>
@@ -658,6 +864,119 @@
     </w:lvl>
   </w:abstractNum>
   <w:abstractNum w:abstractNumId="1" w15:restartNumberingAfterBreak="0">
+    <w:nsid w:val="3B804F2C"/>
+    <w:multiLevelType w:val="hybridMultilevel"/>
+    <w:tmpl w:val="1EE45AF0"/>
+    <w:lvl w:ilvl="0" w:tplc="04090001">
+      <w:start w:val="1"/>
+      <w:numFmt w:val="bullet"/>
+      <w:lvlText w:val=""/>
+      <w:lvlJc w:val="left"/>
+      <w:pPr>
+        <w:ind w:left="720" w:hanging="360"/>
+      </w:pPr>
+      <w:rPr>
+        <w:rFonts w:ascii="Symbol" w:hAnsi="Symbol" w:hint="default"/>
+      </w:rPr>
+    </w:lvl>
+    <w:lvl w:ilvl="1" w:tplc="04090003">
+      <w:start w:val="1"/>
+      <w:numFmt w:val="bullet"/>
+      <w:lvlText w:val="o"/>
+      <w:lvlJc w:val="left"/>
+      <w:pPr>
+        <w:ind w:left="1440" w:hanging="360"/>
+      </w:pPr>
+      <w:rPr>
+        <w:rFonts w:ascii="Courier New" w:hAnsi="Courier New" w:cs="Courier New" w:hint="default"/>
+      </w:rPr>
+    </w:lvl>
+    <w:lvl w:ilvl="2" w:tplc="04090005" w:tentative="1">
+      <w:start w:val="1"/>
+      <w:numFmt w:val="bullet"/>
+      <w:lvlText w:val=""/>
+      <w:lvlJc w:val="left"/>
+      <w:pPr>
+        <w:ind w:left="2160" w:hanging="360"/>
+      </w:pPr>
+      <w:rPr>
+        <w:rFonts w:ascii="Wingdings" w:hAnsi="Wingdings" w:hint="default"/>
+      </w:rPr>
+    </w:lvl>
+    <w:lvl w:ilvl="3" w:tplc="04090001" w:tentative="1">
+      <w:start w:val="1"/>
+      <w:numFmt w:val="bullet"/>
+      <w:lvlText w:val=""/>
+      <w:lvlJc w:val="left"/>
+      <w:pPr>
+        <w:ind w:left="2880" w:hanging="360"/>
+      </w:pPr>
+      <w:rPr>
+        <w:rFonts w:ascii="Symbol" w:hAnsi="Symbol" w:hint="default"/>
+      </w:rPr>
+    </w:lvl>
+    <w:lvl w:ilvl="4" w:tplc="04090003" w:tentative="1">
+      <w:start w:val="1"/>
+      <w:numFmt w:val="bullet"/>
+      <w:lvlText w:val="o"/>
+      <w:lvlJc w:val="left"/>
+      <w:pPr>
+        <w:ind w:left="3600" w:hanging="360"/>
+      </w:pPr>
+      <w:rPr>
+        <w:rFonts w:ascii="Courier New" w:hAnsi="Courier New" w:cs="Courier New" w:hint="default"/>
+      </w:rPr>
+    </w:lvl>
+    <w:lvl w:ilvl="5" w:tplc="04090005" w:tentative="1">
+      <w:start w:val="1"/>
+      <w:numFmt w:val="bullet"/>
+      <w:lvlText w:val=""/>
+      <w:lvlJc w:val="left"/>
+      <w:pPr>
+        <w:ind w:left="4320" w:hanging="360"/>
+      </w:pPr>
+      <w:rPr>
+        <w:rFonts w:ascii="Wingdings" w:hAnsi="Wingdings" w:hint="default"/>
+      </w:rPr>
+    </w:lvl>
+    <w:lvl w:ilvl="6" w:tplc="04090001" w:tentative="1">
+      <w:start w:val="1"/>
+      <w:numFmt w:val="bullet"/>
+      <w:lvlText w:val=""/>
+      <w:lvlJc w:val="left"/>
+      <w:pPr>
+        <w:ind w:left="5040" w:hanging="360"/>
+      </w:pPr>
+      <w:rPr>
+        <w:rFonts w:ascii="Symbol" w:hAnsi="Symbol" w:hint="default"/>
+      </w:rPr>
+    </w:lvl>
+    <w:lvl w:ilvl="7" w:tplc="04090003" w:tentative="1">
+      <w:start w:val="1"/>
+      <w:numFmt w:val="bullet"/>
+      <w:lvlText w:val="o"/>
+      <w:lvlJc w:val="left"/>
+      <w:pPr>
+        <w:ind w:left="5760" w:hanging="360"/>
+      </w:pPr>
+      <w:rPr>
+        <w:rFonts w:ascii="Courier New" w:hAnsi="Courier New" w:cs="Courier New" w:hint="default"/>
+      </w:rPr>
+    </w:lvl>
+    <w:lvl w:ilvl="8" w:tplc="04090005" w:tentative="1">
+      <w:start w:val="1"/>
+      <w:numFmt w:val="bullet"/>
+      <w:lvlText w:val=""/>
+      <w:lvlJc w:val="left"/>
+      <w:pPr>
+        <w:ind w:left="6480" w:hanging="360"/>
+      </w:pPr>
+      <w:rPr>
+        <w:rFonts w:ascii="Wingdings" w:hAnsi="Wingdings" w:hint="default"/>
+      </w:rPr>
+    </w:lvl>
+  </w:abstractNum>
+  <w:abstractNum w:abstractNumId="2" w15:restartNumberingAfterBreak="0">
     <w:nsid w:val="7FDE375E"/>
     <w:multiLevelType w:val="hybridMultilevel"/>
     <w:tmpl w:val="7CEE51F6"/>
@@ -747,6 +1066,9 @@
     <w:abstractNumId w:val="0"/>
   </w:num>
   <w:num w:numId="2">
+    <w:abstractNumId w:val="2"/>
+  </w:num>
+  <w:num w:numId="3">
     <w:abstractNumId w:val="1"/>
   </w:num>
 </w:numbering>

</xml_diff>

<commit_message>
Revising the review from group 7
</commit_message>
<xml_diff>
--- a/Documents/Design Review/Design Review from Group 7.docx
+++ b/Documents/Design Review/Design Review from Group 7.docx
@@ -309,6 +309,32 @@
       <w:pPr>
         <w:pStyle w:val="ListParagraph"/>
         <w:numPr>
+          <w:ilvl w:val="2"/>
+          <w:numId w:val="1"/>
+        </w:numPr>
+      </w:pPr>
+      <w:r>
+        <w:t>A little hard to read around the switch</w:t>
+      </w:r>
+    </w:p>
+    <w:p>
+      <w:pPr>
+        <w:pStyle w:val="ListParagraph"/>
+        <w:numPr>
+          <w:ilvl w:val="2"/>
+          <w:numId w:val="1"/>
+        </w:numPr>
+      </w:pPr>
+      <w:r>
+        <w:t>No other visible potential issues, nice layout</w:t>
+      </w:r>
+      <w:bookmarkStart w:id="0" w:name="_GoBack"/>
+      <w:bookmarkEnd w:id="0"/>
+    </w:p>
+    <w:p>
+      <w:pPr>
+        <w:pStyle w:val="ListParagraph"/>
+        <w:numPr>
           <w:ilvl w:val="0"/>
           <w:numId w:val="1"/>
         </w:numPr>
@@ -389,6 +415,7 @@
         </w:numPr>
       </w:pPr>
       <w:r>
+        <w:lastRenderedPageBreak/>
         <w:t>Place team number on silkscreen (</w:t>
       </w:r>
       <w:proofErr w:type="spellStart"/>
@@ -421,7 +448,6 @@
         </w:numPr>
       </w:pPr>
       <w:r>
-        <w:lastRenderedPageBreak/>
         <w:t>Watch out for sharp corners: try to limit angles to 45° at most. Don’t want the etching process to sever the trace on the corner.</w:t>
       </w:r>
     </w:p>
@@ -479,6 +505,30 @@
       <w:proofErr w:type="spellEnd"/>
       <w:r>
         <w:t xml:space="preserve"> to minimize temperature gradient side effects</w:t>
+      </w:r>
+    </w:p>
+    <w:p>
+      <w:pPr>
+        <w:pStyle w:val="ListParagraph"/>
+        <w:numPr>
+          <w:ilvl w:val="2"/>
+          <w:numId w:val="1"/>
+        </w:numPr>
+      </w:pPr>
+      <w:r>
+        <w:t>A little hard to read around the switch</w:t>
+      </w:r>
+    </w:p>
+    <w:p>
+      <w:pPr>
+        <w:pStyle w:val="ListParagraph"/>
+        <w:numPr>
+          <w:ilvl w:val="2"/>
+          <w:numId w:val="1"/>
+        </w:numPr>
+      </w:pPr>
+      <w:r>
+        <w:t>No other visible potential issues, nice layout</w:t>
       </w:r>
     </w:p>
     <w:p>
@@ -507,229 +557,15 @@
           <w:ilvl w:val="1"/>
           <w:numId w:val="1"/>
         </w:numPr>
+      </w:pPr>
+      <w:r>
         <w:rPr>
-          <w:b/>
+          <w:rFonts w:ascii="Calibri" w:hAnsi="Calibri" w:cs="Calibri"/>
+          <w:bCs/>
+          <w:color w:val="000000"/>
         </w:rPr>
-      </w:pPr>
-      <w:r>
-        <w:t>Issue 1</w:t>
-      </w:r>
-    </w:p>
-    <w:p>
-      <w:pPr>
-        <w:pStyle w:val="ListParagraph"/>
-        <w:numPr>
-          <w:ilvl w:val="1"/>
-          <w:numId w:val="1"/>
-        </w:numPr>
-        <w:rPr>
-          <w:b/>
-        </w:rPr>
-      </w:pPr>
-      <w:r>
-        <w:t>Issue 2</w:t>
-      </w:r>
-    </w:p>
-    <w:p>
-      <w:pPr>
-        <w:rPr>
-          <w:b/>
-        </w:rPr>
-      </w:pPr>
-    </w:p>
-    <w:p>
-      <w:pPr>
-        <w:rPr>
-          <w:b/>
-        </w:rPr>
-      </w:pPr>
-      <w:r>
-        <w:rPr>
-          <w:b/>
-        </w:rPr>
-        <w:t>Questions for Andrew:</w:t>
-      </w:r>
-    </w:p>
-    <w:p>
-      <w:pPr>
-        <w:pStyle w:val="ListParagraph"/>
-        <w:numPr>
-          <w:ilvl w:val="0"/>
-          <w:numId w:val="3"/>
-        </w:numPr>
-        <w:rPr>
-          <w:b/>
-        </w:rPr>
-      </w:pPr>
-      <w:r>
-        <w:rPr>
-          <w:b/>
-        </w:rPr>
-        <w:t>USB Power pin</w:t>
-      </w:r>
-    </w:p>
-    <w:p>
-      <w:pPr>
-        <w:pStyle w:val="ListParagraph"/>
-        <w:numPr>
-          <w:ilvl w:val="1"/>
-          <w:numId w:val="3"/>
-        </w:numPr>
-        <w:rPr>
-          <w:b/>
-        </w:rPr>
-      </w:pPr>
-      <w:r>
-        <w:rPr>
-          <w:b/>
-        </w:rPr>
-        <w:t>Will it cause problems if it’s not connected?</w:t>
-      </w:r>
-    </w:p>
-    <w:p>
-      <w:pPr>
-        <w:pStyle w:val="ListParagraph"/>
-        <w:numPr>
-          <w:ilvl w:val="1"/>
-          <w:numId w:val="3"/>
-        </w:numPr>
-        <w:rPr>
-          <w:b/>
-        </w:rPr>
-      </w:pPr>
-      <w:r>
-        <w:rPr>
-          <w:b/>
-        </w:rPr>
-        <w:t>Can we get away with not using it? Just using power from the DC barrel jack</w:t>
-      </w:r>
-    </w:p>
-    <w:p>
-      <w:pPr>
-        <w:pStyle w:val="ListParagraph"/>
-        <w:numPr>
-          <w:ilvl w:val="0"/>
-          <w:numId w:val="3"/>
-        </w:numPr>
-        <w:rPr>
-          <w:b/>
-        </w:rPr>
-      </w:pPr>
-      <w:r>
-        <w:rPr>
-          <w:b/>
-        </w:rPr>
-        <w:t>Enabling internal pull-up resistors on digital pins</w:t>
-      </w:r>
-    </w:p>
-    <w:p>
-      <w:pPr>
-        <w:rPr>
-          <w:b/>
-        </w:rPr>
-      </w:pPr>
-    </w:p>
-    <w:p>
-      <w:pPr>
-        <w:rPr>
-          <w:b/>
-        </w:rPr>
-      </w:pPr>
-      <w:r>
-        <w:rPr>
-          <w:b/>
-        </w:rPr>
-        <w:t>Advice from Andrew</w:t>
-      </w:r>
-    </w:p>
-    <w:p>
-      <w:pPr>
-        <w:pStyle w:val="ListParagraph"/>
-        <w:numPr>
-          <w:ilvl w:val="0"/>
-          <w:numId w:val="3"/>
-        </w:numPr>
-        <w:rPr>
-          <w:b/>
-        </w:rPr>
-      </w:pPr>
-      <w:r>
-        <w:rPr>
-          <w:b/>
-        </w:rPr>
-        <w:t>Get something you don’t have to wire up for ISP programming – get a cord designed for the 2x3 pin header</w:t>
-      </w:r>
-    </w:p>
-    <w:p>
-      <w:pPr>
-        <w:pStyle w:val="ListParagraph"/>
-        <w:numPr>
-          <w:ilvl w:val="0"/>
-          <w:numId w:val="3"/>
-        </w:numPr>
-        <w:ind w:left="1080"/>
-        <w:rPr>
-          <w:b/>
-        </w:rPr>
-      </w:pPr>
-      <w:r>
-        <w:rPr>
-          <w:b/>
-        </w:rPr>
-        <w:t>For I2C, 4.7k for pull up resistor is standard.</w:t>
-      </w:r>
-    </w:p>
-    <w:p>
-      <w:pPr>
-        <w:pStyle w:val="ListParagraph"/>
-        <w:numPr>
-          <w:ilvl w:val="0"/>
-          <w:numId w:val="3"/>
-        </w:numPr>
-        <w:rPr>
-          <w:b/>
-        </w:rPr>
-      </w:pPr>
-      <w:r>
-        <w:rPr>
-          <w:b/>
-        </w:rPr>
-        <w:t>Want GND plane on both sides</w:t>
-      </w:r>
-    </w:p>
-    <w:p>
-      <w:pPr>
-        <w:pStyle w:val="ListParagraph"/>
-        <w:numPr>
-          <w:ilvl w:val="0"/>
-          <w:numId w:val="3"/>
-        </w:numPr>
-        <w:rPr>
-          <w:b/>
-        </w:rPr>
-      </w:pPr>
-      <w:r>
-        <w:rPr>
-          <w:b/>
-        </w:rPr>
-        <w:t xml:space="preserve">Stitching </w:t>
-      </w:r>
-      <w:proofErr w:type="spellStart"/>
-      <w:r>
-        <w:rPr>
-          <w:b/>
-        </w:rPr>
-        <w:t>vias</w:t>
-      </w:r>
-      <w:proofErr w:type="spellEnd"/>
-      <w:r>
-        <w:rPr>
-          <w:b/>
-        </w:rPr>
-        <w:t xml:space="preserve"> – add via, name it GND, then copy and paste around.</w:t>
-      </w:r>
-      <w:bookmarkStart w:id="0" w:name="_GoBack"/>
-      <w:bookmarkEnd w:id="0"/>
+        <w:t>Left justify ‘22’</w:t>
+      </w:r>
     </w:p>
     <w:p>
       <w:pPr>

</xml_diff>